<commit_message>
/ ‘clients/Craig Englander/InfoSci MPS Project Proposal Form.PWAIB.v3-feedback1.docx’
</commit_message>
<xml_diff>
--- a/clients/Craig Englander/InfoSci MPS Project Proposal Form.PWAIB.v3-feedback1.docx
+++ b/clients/Craig Englander/InfoSci MPS Project Proposal Form.PWAIB.v3-feedback1.docx
@@ -6,8 +6,6 @@
       <w:pPr>
         <w:pStyle w:val="Heading1"/>
       </w:pPr>
-      <w:bookmarkStart w:id="0" w:name="_GoBack"/>
-      <w:bookmarkEnd w:id="0"/>
       <w:r>
         <w:rPr>
           <w:noProof/>
@@ -194,7 +192,12 @@
         <w:t xml:space="preserve">We will also share </w:t>
       </w:r>
       <w:r>
-        <w:t>most of this form with the students to help them make their top project choices</w:t>
+        <w:t>most of this form with the students to help them make their top pr</w:t>
+      </w:r>
+      <w:bookmarkStart w:id="0" w:name="_GoBack"/>
+      <w:bookmarkEnd w:id="0"/>
+      <w:r>
+        <w:t>oject choices</w:t>
       </w:r>
       <w:r>
         <w:t xml:space="preserve"> before we assign the projects</w:t>
@@ -974,7 +977,21 @@
               <w:t>s</w:t>
             </w:r>
             <w:r>
-              <w:t xml:space="preserve">. In the best case scenario this project should be executed in collaboration with BlackBerry. </w:t>
+              <w:t xml:space="preserve">. In the best case scenario this project should be executed </w:t>
+            </w:r>
+            <w:commentRangeStart w:id="3"/>
+            <w:r>
+              <w:t>in collaboration with BlackBerry</w:t>
+            </w:r>
+            <w:commentRangeEnd w:id="3"/>
+            <w:r>
+              <w:rPr>
+                <w:rStyle w:val="CommentReference"/>
+              </w:rPr>
+              <w:commentReference w:id="3"/>
+            </w:r>
+            <w:r>
+              <w:t xml:space="preserve">. </w:t>
             </w:r>
           </w:p>
           <w:p>
@@ -986,6 +1003,7 @@
             <w:pPr>
               <w:jc w:val="both"/>
             </w:pPr>
+            <w:commentRangeStart w:id="4"/>
             <w:r>
               <w:t xml:space="preserve">The purpose of this project </w:t>
             </w:r>
@@ -1018,6 +1036,13 @@
             </w:r>
             <w:r>
               <w:t>the given requirements.</w:t>
+            </w:r>
+            <w:commentRangeEnd w:id="4"/>
+            <w:r>
+              <w:rPr>
+                <w:rStyle w:val="CommentReference"/>
+              </w:rPr>
+              <w:commentReference w:id="4"/>
             </w:r>
           </w:p>
           <w:p>
@@ -1263,11 +1288,23 @@
             <w:r>
               <w:t xml:space="preserve">What are the </w:t>
             </w:r>
+            <w:commentRangeStart w:id="5"/>
             <w:r>
               <w:t>skills</w:t>
             </w:r>
             <w:r>
-              <w:t xml:space="preserve"> and experience must the students already know to start work on the projec</w:t>
+              <w:t xml:space="preserve"> </w:t>
+            </w:r>
+            <w:commentRangeEnd w:id="5"/>
+            <w:r>
+              <w:rPr>
+                <w:rStyle w:val="CommentReference"/>
+                <w:b w:val="0"/>
+              </w:rPr>
+              <w:commentReference w:id="5"/>
+            </w:r>
+            <w:r>
+              <w:t>and experience must the students already know to start work on the projec</w:t>
             </w:r>
             <w:r>
               <w:t xml:space="preserve">t? </w:t>
@@ -1589,7 +1626,7 @@
                 </w:ffData>
               </w:fldChar>
             </w:r>
-            <w:bookmarkStart w:id="3" w:name="Check1"/>
+            <w:bookmarkStart w:id="6" w:name="Check1"/>
             <w:r>
               <w:instrText xml:space="preserve"> FORMCHECKBOX </w:instrText>
             </w:r>
@@ -1599,7 +1636,7 @@
             <w:r>
               <w:fldChar w:fldCharType="end"/>
             </w:r>
-            <w:bookmarkEnd w:id="3"/>
+            <w:bookmarkEnd w:id="6"/>
             <w:r>
               <w:t xml:space="preserve"> Yes</w:t>
             </w:r>
@@ -1700,7 +1737,7 @@
                 </w:ffData>
               </w:fldChar>
             </w:r>
-            <w:bookmarkStart w:id="4" w:name="Check2"/>
+            <w:bookmarkStart w:id="7" w:name="Check2"/>
             <w:r>
               <w:instrText xml:space="preserve"> FORMCHECKBOX </w:instrText>
             </w:r>
@@ -1710,7 +1747,7 @@
             <w:r>
               <w:fldChar w:fldCharType="end"/>
             </w:r>
-            <w:bookmarkEnd w:id="4"/>
+            <w:bookmarkEnd w:id="7"/>
             <w:r>
               <w:t xml:space="preserve"> Yes</w:t>
             </w:r>
@@ -1814,7 +1851,7 @@
                 </w:ffData>
               </w:fldChar>
             </w:r>
-            <w:bookmarkStart w:id="5" w:name="Check3"/>
+            <w:bookmarkStart w:id="8" w:name="Check3"/>
             <w:r>
               <w:instrText xml:space="preserve"> FORMCHECKBOX </w:instrText>
             </w:r>
@@ -1824,7 +1861,7 @@
             <w:r>
               <w:fldChar w:fldCharType="end"/>
             </w:r>
-            <w:bookmarkEnd w:id="5"/>
+            <w:bookmarkEnd w:id="8"/>
             <w:r>
               <w:t xml:space="preserve"> Yes</w:t>
             </w:r>
@@ -1916,7 +1953,7 @@
                 </w:ffData>
               </w:fldChar>
             </w:r>
-            <w:bookmarkStart w:id="6" w:name="Check4"/>
+            <w:bookmarkStart w:id="9" w:name="Check4"/>
             <w:r>
               <w:instrText xml:space="preserve"> FORMCHECKBOX </w:instrText>
             </w:r>
@@ -1926,9 +1963,24 @@
             <w:r>
               <w:fldChar w:fldCharType="end"/>
             </w:r>
-            <w:bookmarkEnd w:id="6"/>
-            <w:r>
-              <w:t xml:space="preserve"> Provide existing industry and company data as background at the beginning of the project.</w:t>
+            <w:bookmarkEnd w:id="9"/>
+            <w:r>
+              <w:t xml:space="preserve"> </w:t>
+            </w:r>
+            <w:commentRangeStart w:id="10"/>
+            <w:r>
+              <w:t xml:space="preserve">Provide </w:t>
+            </w:r>
+            <w:commentRangeEnd w:id="10"/>
+            <w:r>
+              <w:rPr>
+                <w:rStyle w:val="CommentReference"/>
+                <w:b w:val="0"/>
+              </w:rPr>
+              <w:commentReference w:id="10"/>
+            </w:r>
+            <w:r>
+              <w:t>existing industry and company data as background at the beginning of the project.</w:t>
             </w:r>
           </w:p>
           <w:p>
@@ -1954,7 +2006,7 @@
                 </w:ffData>
               </w:fldChar>
             </w:r>
-            <w:bookmarkStart w:id="7" w:name="Check5"/>
+            <w:bookmarkStart w:id="11" w:name="Check5"/>
             <w:r>
               <w:instrText xml:space="preserve"> FORMCHECKBOX </w:instrText>
             </w:r>
@@ -1964,7 +2016,7 @@
             <w:r>
               <w:fldChar w:fldCharType="end"/>
             </w:r>
-            <w:bookmarkEnd w:id="7"/>
+            <w:bookmarkEnd w:id="11"/>
             <w:r>
               <w:t xml:space="preserve"> Pay one or more team members to travel to your location for initial briefing / work session / final presentation.</w:t>
             </w:r>
@@ -2033,7 +2085,7 @@
             <w:r>
               <w:t xml:space="preserve"> project proposal to the MPS Project Coordinator: </w:t>
             </w:r>
-            <w:hyperlink r:id="rId10" w:history="1">
+            <w:hyperlink r:id="rId12" w:history="1">
               <w:r>
                 <w:rPr>
                   <w:rStyle w:val="Hyperlink"/>
@@ -2063,6 +2115,84 @@
     </w:sectPr>
   </w:body>
 </w:document>
+</file>
+
+<file path=word/comments.xml><?xml version="1.0" encoding="utf-8"?>
+<w:comments xmlns:wpc="http://schemas.microsoft.com/office/word/2010/wordprocessingCanvas" xmlns:cx="http://schemas.microsoft.com/office/drawing/2014/chartex" xmlns:mc="http://schemas.openxmlformats.org/markup-compatibility/2006" xmlns:o="urn:schemas-microsoft-com:office:office" xmlns:r="http://schemas.openxmlformats.org/officeDocument/2006/relationships" xmlns:m="http://schemas.openxmlformats.org/officeDocument/2006/math" xmlns:v="urn:schemas-microsoft-com:vml" xmlns:wp14="http://schemas.microsoft.com/office/word/2010/wordprocessingDrawing" xmlns:wp="http://schemas.openxmlformats.org/drawingml/2006/wordprocessingDrawing" xmlns:w10="urn:schemas-microsoft-com:office:word" xmlns:w="http://schemas.openxmlformats.org/wordprocessingml/2006/main" xmlns:w14="http://schemas.microsoft.com/office/word/2010/wordml" xmlns:w15="http://schemas.microsoft.com/office/word/2012/wordml" xmlns:w16se="http://schemas.microsoft.com/office/word/2015/wordml/symex" xmlns:wpg="http://schemas.microsoft.com/office/word/2010/wordprocessingGroup" xmlns:wpi="http://schemas.microsoft.com/office/word/2010/wordprocessingInk" xmlns:wne="http://schemas.microsoft.com/office/word/2006/wordml" xmlns:wps="http://schemas.microsoft.com/office/word/2010/wordprocessingShape" mc:Ignorable="w14 w15 w16se wp14">
+  <w:comment w:id="3" w:author="kjh235@cornell.edu" w:date="2017-12-06T16:21:00Z" w:initials="KJH">
+    <w:p>
+      <w:pPr>
+        <w:pStyle w:val="CommentText"/>
+      </w:pPr>
+      <w:r>
+        <w:rPr>
+          <w:rStyle w:val="CommentReference"/>
+        </w:rPr>
+        <w:annotationRef/>
+      </w:r>
+      <w:r>
+        <w:t>I agree that this should be done in collaboration with BlackBerry. I think this is best situation for our students and their current programming expertise.</w:t>
+      </w:r>
+    </w:p>
+  </w:comment>
+  <w:comment w:id="4" w:author="kjh235@cornell.edu" w:date="2017-12-06T16:21:00Z" w:initials="KJH">
+    <w:p>
+      <w:pPr>
+        <w:pStyle w:val="CommentText"/>
+      </w:pPr>
+      <w:r>
+        <w:rPr>
+          <w:rStyle w:val="CommentReference"/>
+        </w:rPr>
+        <w:annotationRef/>
+      </w:r>
+      <w:r>
+        <w:t>This is awesome! I think this is something that would be exciting for the students.</w:t>
+      </w:r>
+    </w:p>
+  </w:comment>
+  <w:comment w:id="5" w:author="kjh235@cornell.edu" w:date="2017-12-06T16:22:00Z" w:initials="KJH">
+    <w:p>
+      <w:pPr>
+        <w:pStyle w:val="CommentText"/>
+      </w:pPr>
+      <w:r>
+        <w:rPr>
+          <w:rStyle w:val="CommentReference"/>
+        </w:rPr>
+        <w:annotationRef/>
+      </w:r>
+      <w:r>
+        <w:t>Do you know of the programming skills that are required for this project? Listing these programming languages is a good start.</w:t>
+      </w:r>
+    </w:p>
+  </w:comment>
+  <w:comment w:id="10" w:author="kjh235@cornell.edu" w:date="2017-12-06T16:24:00Z" w:initials="KJH">
+    <w:p>
+      <w:pPr>
+        <w:pStyle w:val="CommentText"/>
+      </w:pPr>
+      <w:r>
+        <w:rPr>
+          <w:rStyle w:val="CommentReference"/>
+        </w:rPr>
+        <w:annotationRef/>
+      </w:r>
+      <w:r>
+        <w:t>Do you need to provide anything related to your current mobile app development strategy in order to start this project?</w:t>
+      </w:r>
+    </w:p>
+  </w:comment>
+</w:comments>
+</file>
+
+<file path=word/commentsExtended.xml><?xml version="1.0" encoding="utf-8"?>
+<w15:commentsEx xmlns:wpc="http://schemas.microsoft.com/office/word/2010/wordprocessingCanvas" xmlns:cx="http://schemas.microsoft.com/office/drawing/2014/chartex" xmlns:mc="http://schemas.openxmlformats.org/markup-compatibility/2006" xmlns:o="urn:schemas-microsoft-com:office:office" xmlns:r="http://schemas.openxmlformats.org/officeDocument/2006/relationships" xmlns:m="http://schemas.openxmlformats.org/officeDocument/2006/math" xmlns:v="urn:schemas-microsoft-com:vml" xmlns:wp14="http://schemas.microsoft.com/office/word/2010/wordprocessingDrawing" xmlns:wp="http://schemas.openxmlformats.org/drawingml/2006/wordprocessingDrawing" xmlns:w10="urn:schemas-microsoft-com:office:word" xmlns:w="http://schemas.openxmlformats.org/wordprocessingml/2006/main" xmlns:w14="http://schemas.microsoft.com/office/word/2010/wordml" xmlns:w15="http://schemas.microsoft.com/office/word/2012/wordml" xmlns:w16se="http://schemas.microsoft.com/office/word/2015/wordml/symex" xmlns:wpg="http://schemas.microsoft.com/office/word/2010/wordprocessingGroup" xmlns:wpi="http://schemas.microsoft.com/office/word/2010/wordprocessingInk" xmlns:wne="http://schemas.microsoft.com/office/word/2006/wordml" xmlns:wps="http://schemas.microsoft.com/office/word/2010/wordprocessingShape" mc:Ignorable="w14 w15 w16se wp14">
+  <w15:commentEx w15:paraId="322C8756" w15:done="0"/>
+  <w15:commentEx w15:paraId="78DC2E1C" w15:done="0"/>
+  <w15:commentEx w15:paraId="2B18057C" w15:done="0"/>
+  <w15:commentEx w15:paraId="6CA59596" w15:done="0"/>
+</w15:commentsEx>
 </file>
 
 <file path=word/endnotes.xml><?xml version="1.0" encoding="utf-8"?>
@@ -3184,6 +3314,14 @@
     <w:abstractNumId w:val="5"/>
   </w:num>
 </w:numbering>
+</file>
+
+<file path=word/people.xml><?xml version="1.0" encoding="utf-8"?>
+<w15:people xmlns:wpc="http://schemas.microsoft.com/office/word/2010/wordprocessingCanvas" xmlns:cx="http://schemas.microsoft.com/office/drawing/2014/chartex" xmlns:mc="http://schemas.openxmlformats.org/markup-compatibility/2006" xmlns:o="urn:schemas-microsoft-com:office:office" xmlns:r="http://schemas.openxmlformats.org/officeDocument/2006/relationships" xmlns:m="http://schemas.openxmlformats.org/officeDocument/2006/math" xmlns:v="urn:schemas-microsoft-com:vml" xmlns:wp14="http://schemas.microsoft.com/office/word/2010/wordprocessingDrawing" xmlns:wp="http://schemas.openxmlformats.org/drawingml/2006/wordprocessingDrawing" xmlns:w10="urn:schemas-microsoft-com:office:word" xmlns:w="http://schemas.openxmlformats.org/wordprocessingml/2006/main" xmlns:w14="http://schemas.microsoft.com/office/word/2010/wordml" xmlns:w15="http://schemas.microsoft.com/office/word/2012/wordml" xmlns:w16se="http://schemas.microsoft.com/office/word/2015/wordml/symex" xmlns:wpg="http://schemas.microsoft.com/office/word/2010/wordprocessingGroup" xmlns:wpi="http://schemas.microsoft.com/office/word/2010/wordprocessingInk" xmlns:wne="http://schemas.microsoft.com/office/word/2006/wordml" xmlns:wps="http://schemas.microsoft.com/office/word/2010/wordprocessingShape" mc:Ignorable="w14 w15 w16se wp14">
+  <w15:person w15:author="kjh235@cornell.edu">
+    <w15:presenceInfo w15:providerId="None" w15:userId="kjh235@cornell.edu"/>
+  </w15:person>
+</w15:people>
 </file>
 
 <file path=word/styles.xml><?xml version="1.0" encoding="utf-8"?>
@@ -3696,6 +3834,88 @@
       <w:contextualSpacing/>
     </w:pPr>
   </w:style>
+  <w:style w:type="character" w:styleId="CommentReference">
+    <w:name w:val="annotation reference"/>
+    <w:basedOn w:val="DefaultParagraphFont"/>
+    <w:semiHidden/>
+    <w:unhideWhenUsed/>
+    <w:rsid w:val="00FE37BD"/>
+    <w:rPr>
+      <w:sz w:val="16"/>
+      <w:szCs w:val="16"/>
+    </w:rPr>
+  </w:style>
+  <w:style w:type="paragraph" w:styleId="CommentText">
+    <w:name w:val="annotation text"/>
+    <w:basedOn w:val="Normal"/>
+    <w:link w:val="CommentTextChar"/>
+    <w:semiHidden/>
+    <w:unhideWhenUsed/>
+    <w:rsid w:val="00FE37BD"/>
+    <w:rPr>
+      <w:szCs w:val="20"/>
+    </w:rPr>
+  </w:style>
+  <w:style w:type="character" w:customStyle="1" w:styleId="CommentTextChar">
+    <w:name w:val="Comment Text Char"/>
+    <w:basedOn w:val="DefaultParagraphFont"/>
+    <w:link w:val="CommentText"/>
+    <w:semiHidden/>
+    <w:rsid w:val="00FE37BD"/>
+    <w:rPr>
+      <w:rFonts w:ascii="Calibri" w:hAnsi="Calibri"/>
+    </w:rPr>
+  </w:style>
+  <w:style w:type="paragraph" w:styleId="CommentSubject">
+    <w:name w:val="annotation subject"/>
+    <w:basedOn w:val="CommentText"/>
+    <w:next w:val="CommentText"/>
+    <w:link w:val="CommentSubjectChar"/>
+    <w:semiHidden/>
+    <w:unhideWhenUsed/>
+    <w:rsid w:val="00FE37BD"/>
+    <w:rPr>
+      <w:b/>
+      <w:bCs/>
+    </w:rPr>
+  </w:style>
+  <w:style w:type="character" w:customStyle="1" w:styleId="CommentSubjectChar">
+    <w:name w:val="Comment Subject Char"/>
+    <w:basedOn w:val="CommentTextChar"/>
+    <w:link w:val="CommentSubject"/>
+    <w:semiHidden/>
+    <w:rsid w:val="00FE37BD"/>
+    <w:rPr>
+      <w:rFonts w:ascii="Calibri" w:hAnsi="Calibri"/>
+      <w:b/>
+      <w:bCs/>
+    </w:rPr>
+  </w:style>
+  <w:style w:type="paragraph" w:styleId="BalloonText">
+    <w:name w:val="Balloon Text"/>
+    <w:basedOn w:val="Normal"/>
+    <w:link w:val="BalloonTextChar"/>
+    <w:semiHidden/>
+    <w:unhideWhenUsed/>
+    <w:rsid w:val="00FE37BD"/>
+    <w:rPr>
+      <w:rFonts w:ascii="Segoe UI" w:hAnsi="Segoe UI" w:cs="Segoe UI"/>
+      <w:sz w:val="18"/>
+      <w:szCs w:val="18"/>
+    </w:rPr>
+  </w:style>
+  <w:style w:type="character" w:customStyle="1" w:styleId="BalloonTextChar">
+    <w:name w:val="Balloon Text Char"/>
+    <w:basedOn w:val="DefaultParagraphFont"/>
+    <w:link w:val="BalloonText"/>
+    <w:semiHidden/>
+    <w:rsid w:val="00FE37BD"/>
+    <w:rPr>
+      <w:rFonts w:ascii="Segoe UI" w:hAnsi="Segoe UI" w:cs="Segoe UI"/>
+      <w:sz w:val="18"/>
+      <w:szCs w:val="18"/>
+    </w:rPr>
+  </w:style>
 </w:styles>
 </file>
 

</xml_diff>